<commit_message>
update document & project
</commit_message>
<xml_diff>
--- a/Documents/List API.docx
+++ b/Documents/List API.docx
@@ -55,7 +55,19 @@
         <w:rPr>
           <w:rFonts w:ascii="Times New Roman" w:hAnsi="Times New Roman" w:cs="Times New Roman"/>
         </w:rPr>
-        <w:t>Create</w:t>
+        <w:t>P</w:t>
+      </w:r>
+      <w:r>
+        <w:rPr>
+          <w:rFonts w:ascii="Times New Roman" w:hAnsi="Times New Roman" w:cs="Times New Roman"/>
+        </w:rPr>
+        <w:t>ersist</w:t>
+      </w:r>
+      <w:r>
+        <w:rPr>
+          <w:rFonts w:ascii="Times New Roman" w:hAnsi="Times New Roman" w:cs="Times New Roman"/>
+        </w:rPr>
+        <w:t xml:space="preserve"> (create or update)</w:t>
       </w:r>
     </w:p>
     <w:p>
@@ -73,7 +85,7 @@
         <w:rPr>
           <w:rFonts w:ascii="Times New Roman" w:hAnsi="Times New Roman" w:cs="Times New Roman"/>
         </w:rPr>
-        <w:t>Update</w:t>
+        <w:t>Import File</w:t>
       </w:r>
     </w:p>
     <w:p>
@@ -91,7 +103,33 @@
         <w:rPr>
           <w:rFonts w:ascii="Times New Roman" w:hAnsi="Times New Roman" w:cs="Times New Roman"/>
         </w:rPr>
-        <w:t>Import File</w:t>
+        <w:t>Fetch</w:t>
+      </w:r>
+      <w:r>
+        <w:rPr>
+          <w:rFonts w:ascii="Times New Roman" w:hAnsi="Times New Roman" w:cs="Times New Roman"/>
+        </w:rPr>
+        <w:t xml:space="preserve"> (id)</w:t>
+      </w:r>
+    </w:p>
+    <w:p>
+      <w:pPr>
+        <w:pStyle w:val="ListParagraph"/>
+        <w:numPr>
+          <w:ilvl w:val="0"/>
+          <w:numId w:val="1"/>
+        </w:numPr>
+        <w:rPr>
+          <w:rFonts w:ascii="Times New Roman" w:hAnsi="Times New Roman" w:cs="Times New Roman"/>
+          <w:b/>
+        </w:rPr>
+      </w:pPr>
+      <w:r>
+        <w:rPr>
+          <w:rFonts w:ascii="Times New Roman" w:hAnsi="Times New Roman" w:cs="Times New Roman"/>
+          <w:b/>
+        </w:rPr>
+        <w:t xml:space="preserve">Banner </w:t>
       </w:r>
     </w:p>
     <w:p>
@@ -109,14 +147,56 @@
         <w:rPr>
           <w:rFonts w:ascii="Times New Roman" w:hAnsi="Times New Roman" w:cs="Times New Roman"/>
         </w:rPr>
+        <w:t>P</w:t>
+      </w:r>
+      <w:r>
+        <w:rPr>
+          <w:rFonts w:ascii="Times New Roman" w:hAnsi="Times New Roman" w:cs="Times New Roman"/>
+        </w:rPr>
+        <w:t>ersist</w:t>
+      </w:r>
+      <w:r>
+        <w:rPr>
+          <w:rFonts w:ascii="Times New Roman" w:hAnsi="Times New Roman" w:cs="Times New Roman"/>
+        </w:rPr>
+        <w:t xml:space="preserve"> (create or update)</w:t>
+      </w:r>
+    </w:p>
+    <w:p>
+      <w:pPr>
+        <w:pStyle w:val="ListParagraph"/>
+        <w:numPr>
+          <w:ilvl w:val="0"/>
+          <w:numId w:val="4"/>
+        </w:numPr>
+        <w:rPr>
+          <w:rFonts w:ascii="Times New Roman" w:hAnsi="Times New Roman" w:cs="Times New Roman"/>
+        </w:rPr>
+      </w:pPr>
+      <w:r>
+        <w:rPr>
+          <w:rFonts w:ascii="Times New Roman" w:hAnsi="Times New Roman" w:cs="Times New Roman"/>
+        </w:rPr>
+        <w:t>Delete</w:t>
+      </w:r>
+    </w:p>
+    <w:p>
+      <w:pPr>
+        <w:pStyle w:val="ListParagraph"/>
+        <w:numPr>
+          <w:ilvl w:val="0"/>
+          <w:numId w:val="4"/>
+        </w:numPr>
+        <w:rPr>
+          <w:rFonts w:ascii="Times New Roman" w:hAnsi="Times New Roman" w:cs="Times New Roman"/>
+        </w:rPr>
+      </w:pPr>
+      <w:r>
+        <w:rPr>
+          <w:rFonts w:ascii="Times New Roman" w:hAnsi="Times New Roman" w:cs="Times New Roman"/>
+        </w:rPr>
         <w:t>Fetch</w:t>
       </w:r>
-      <w:r>
-        <w:rPr>
-          <w:rFonts w:ascii="Times New Roman" w:hAnsi="Times New Roman" w:cs="Times New Roman"/>
-        </w:rPr>
-        <w:t xml:space="preserve"> (id)</w:t>
-      </w:r>
     </w:p>
     <w:p>
       <w:pPr>
@@ -135,7 +215,7 @@
           <w:rFonts w:ascii="Times New Roman" w:hAnsi="Times New Roman" w:cs="Times New Roman"/>
           <w:b/>
         </w:rPr>
-        <w:t xml:space="preserve">Banner </w:t>
+        <w:t>Unit</w:t>
       </w:r>
     </w:p>
     <w:p>
@@ -153,7 +233,19 @@
         <w:rPr>
           <w:rFonts w:ascii="Times New Roman" w:hAnsi="Times New Roman" w:cs="Times New Roman"/>
         </w:rPr>
-        <w:t>Create</w:t>
+        <w:t>P</w:t>
+      </w:r>
+      <w:r>
+        <w:rPr>
+          <w:rFonts w:ascii="Times New Roman" w:hAnsi="Times New Roman" w:cs="Times New Roman"/>
+        </w:rPr>
+        <w:t>ersist</w:t>
+      </w:r>
+      <w:r>
+        <w:rPr>
+          <w:rFonts w:ascii="Times New Roman" w:hAnsi="Times New Roman" w:cs="Times New Roman"/>
+        </w:rPr>
+        <w:t xml:space="preserve"> (create or update)</w:t>
       </w:r>
     </w:p>
     <w:p>
@@ -171,6 +263,24 @@
         <w:rPr>
           <w:rFonts w:ascii="Times New Roman" w:hAnsi="Times New Roman" w:cs="Times New Roman"/>
         </w:rPr>
+        <w:t>Fetch</w:t>
+      </w:r>
+    </w:p>
+    <w:p>
+      <w:pPr>
+        <w:pStyle w:val="ListParagraph"/>
+        <w:numPr>
+          <w:ilvl w:val="0"/>
+          <w:numId w:val="4"/>
+        </w:numPr>
+        <w:rPr>
+          <w:rFonts w:ascii="Times New Roman" w:hAnsi="Times New Roman" w:cs="Times New Roman"/>
+        </w:rPr>
+      </w:pPr>
+      <w:r>
+        <w:rPr>
+          <w:rFonts w:ascii="Times New Roman" w:hAnsi="Times New Roman" w:cs="Times New Roman"/>
+        </w:rPr>
         <w:t>Delete</w:t>
       </w:r>
     </w:p>
@@ -179,6 +289,26 @@
         <w:pStyle w:val="ListParagraph"/>
         <w:numPr>
           <w:ilvl w:val="0"/>
+          <w:numId w:val="1"/>
+        </w:numPr>
+        <w:rPr>
+          <w:rFonts w:ascii="Times New Roman" w:hAnsi="Times New Roman" w:cs="Times New Roman"/>
+          <w:b/>
+        </w:rPr>
+      </w:pPr>
+      <w:r>
+        <w:rPr>
+          <w:rFonts w:ascii="Times New Roman" w:hAnsi="Times New Roman" w:cs="Times New Roman"/>
+          <w:b/>
+        </w:rPr>
+        <w:t>Delegate</w:t>
+      </w:r>
+    </w:p>
+    <w:p>
+      <w:pPr>
+        <w:pStyle w:val="ListParagraph"/>
+        <w:numPr>
+          <w:ilvl w:val="0"/>
           <w:numId w:val="4"/>
         </w:numPr>
         <w:rPr>
@@ -189,7 +319,55 @@
         <w:rPr>
           <w:rFonts w:ascii="Times New Roman" w:hAnsi="Times New Roman" w:cs="Times New Roman"/>
         </w:rPr>
-        <w:t>Fetch</w:t>
+        <w:t>P</w:t>
+      </w:r>
+      <w:r>
+        <w:rPr>
+          <w:rFonts w:ascii="Times New Roman" w:hAnsi="Times New Roman" w:cs="Times New Roman"/>
+        </w:rPr>
+        <w:t>ersist</w:t>
+      </w:r>
+      <w:r>
+        <w:rPr>
+          <w:rFonts w:ascii="Times New Roman" w:hAnsi="Times New Roman" w:cs="Times New Roman"/>
+        </w:rPr>
+        <w:t xml:space="preserve"> (create or update)</w:t>
+      </w:r>
+    </w:p>
+    <w:p>
+      <w:pPr>
+        <w:pStyle w:val="ListParagraph"/>
+        <w:numPr>
+          <w:ilvl w:val="0"/>
+          <w:numId w:val="4"/>
+        </w:numPr>
+        <w:rPr>
+          <w:rFonts w:ascii="Times New Roman" w:hAnsi="Times New Roman" w:cs="Times New Roman"/>
+        </w:rPr>
+      </w:pPr>
+      <w:r>
+        <w:rPr>
+          <w:rFonts w:ascii="Times New Roman" w:hAnsi="Times New Roman" w:cs="Times New Roman"/>
+        </w:rPr>
+        <w:t>Fetch (id)</w:t>
+      </w:r>
+    </w:p>
+    <w:p>
+      <w:pPr>
+        <w:pStyle w:val="ListParagraph"/>
+        <w:numPr>
+          <w:ilvl w:val="0"/>
+          <w:numId w:val="4"/>
+        </w:numPr>
+        <w:rPr>
+          <w:rFonts w:ascii="Times New Roman" w:hAnsi="Times New Roman" w:cs="Times New Roman"/>
+        </w:rPr>
+      </w:pPr>
+      <w:r>
+        <w:rPr>
+          <w:rFonts w:ascii="Times New Roman" w:hAnsi="Times New Roman" w:cs="Times New Roman"/>
+        </w:rPr>
+        <w:t>Delete</w:t>
       </w:r>
     </w:p>
     <w:p>
@@ -209,7 +387,7 @@
           <w:rFonts w:ascii="Times New Roman" w:hAnsi="Times New Roman" w:cs="Times New Roman"/>
           <w:b/>
         </w:rPr>
-        <w:t>Unit</w:t>
+        <w:t>Voting</w:t>
       </w:r>
     </w:p>
     <w:p>
@@ -227,7 +405,19 @@
         <w:rPr>
           <w:rFonts w:ascii="Times New Roman" w:hAnsi="Times New Roman" w:cs="Times New Roman"/>
         </w:rPr>
-        <w:t>Create</w:t>
+        <w:t>P</w:t>
+      </w:r>
+      <w:r>
+        <w:rPr>
+          <w:rFonts w:ascii="Times New Roman" w:hAnsi="Times New Roman" w:cs="Times New Roman"/>
+        </w:rPr>
+        <w:t>ersist</w:t>
+      </w:r>
+      <w:r>
+        <w:rPr>
+          <w:rFonts w:ascii="Times New Roman" w:hAnsi="Times New Roman" w:cs="Times New Roman"/>
+        </w:rPr>
+        <w:t xml:space="preserve"> (create or update)</w:t>
       </w:r>
     </w:p>
     <w:p>
@@ -245,7 +435,13 @@
         <w:rPr>
           <w:rFonts w:ascii="Times New Roman" w:hAnsi="Times New Roman" w:cs="Times New Roman"/>
         </w:rPr>
-        <w:t>Update</w:t>
+        <w:t>Rec</w:t>
+      </w:r>
+      <w:r>
+        <w:rPr>
+          <w:rFonts w:ascii="Times New Roman" w:hAnsi="Times New Roman" w:cs="Times New Roman"/>
+        </w:rPr>
+        <w:t>reate</w:t>
       </w:r>
     </w:p>
     <w:p>
@@ -259,214 +455,8 @@
           <w:rFonts w:ascii="Times New Roman" w:hAnsi="Times New Roman" w:cs="Times New Roman"/>
         </w:rPr>
       </w:pPr>
-      <w:r>
-        <w:rPr>
-          <w:rFonts w:ascii="Times New Roman" w:hAnsi="Times New Roman" w:cs="Times New Roman"/>
-        </w:rPr>
-        <w:t>Fetch</w:t>
-      </w:r>
-    </w:p>
-    <w:p>
-      <w:pPr>
-        <w:pStyle w:val="ListParagraph"/>
-        <w:numPr>
-          <w:ilvl w:val="0"/>
-          <w:numId w:val="4"/>
-        </w:numPr>
-        <w:rPr>
-          <w:rFonts w:ascii="Times New Roman" w:hAnsi="Times New Roman" w:cs="Times New Roman"/>
-        </w:rPr>
-      </w:pPr>
-      <w:r>
-        <w:rPr>
-          <w:rFonts w:ascii="Times New Roman" w:hAnsi="Times New Roman" w:cs="Times New Roman"/>
-        </w:rPr>
-        <w:t>Delete</w:t>
-      </w:r>
-    </w:p>
-    <w:p>
-      <w:pPr>
-        <w:pStyle w:val="ListParagraph"/>
-        <w:numPr>
-          <w:ilvl w:val="0"/>
-          <w:numId w:val="1"/>
-        </w:numPr>
-        <w:rPr>
-          <w:rFonts w:ascii="Times New Roman" w:hAnsi="Times New Roman" w:cs="Times New Roman"/>
-          <w:b/>
-        </w:rPr>
-      </w:pPr>
-      <w:r>
-        <w:rPr>
-          <w:rFonts w:ascii="Times New Roman" w:hAnsi="Times New Roman" w:cs="Times New Roman"/>
-          <w:b/>
-        </w:rPr>
-        <w:t>Delegate</w:t>
-      </w:r>
-    </w:p>
-    <w:p>
-      <w:pPr>
-        <w:pStyle w:val="ListParagraph"/>
-        <w:numPr>
-          <w:ilvl w:val="0"/>
-          <w:numId w:val="4"/>
-        </w:numPr>
-        <w:rPr>
-          <w:rFonts w:ascii="Times New Roman" w:hAnsi="Times New Roman" w:cs="Times New Roman"/>
-        </w:rPr>
-      </w:pPr>
-      <w:r>
-        <w:rPr>
-          <w:rFonts w:ascii="Times New Roman" w:hAnsi="Times New Roman" w:cs="Times New Roman"/>
-        </w:rPr>
-        <w:t>Create</w:t>
-      </w:r>
-    </w:p>
-    <w:p>
-      <w:pPr>
-        <w:pStyle w:val="ListParagraph"/>
-        <w:numPr>
-          <w:ilvl w:val="0"/>
-          <w:numId w:val="4"/>
-        </w:numPr>
-        <w:rPr>
-          <w:rFonts w:ascii="Times New Roman" w:hAnsi="Times New Roman" w:cs="Times New Roman"/>
-        </w:rPr>
-      </w:pPr>
-      <w:r>
-        <w:rPr>
-          <w:rFonts w:ascii="Times New Roman" w:hAnsi="Times New Roman" w:cs="Times New Roman"/>
-        </w:rPr>
-        <w:t>Update</w:t>
-      </w:r>
-    </w:p>
-    <w:p>
-      <w:pPr>
-        <w:pStyle w:val="ListParagraph"/>
-        <w:numPr>
-          <w:ilvl w:val="0"/>
-          <w:numId w:val="4"/>
-        </w:numPr>
-        <w:rPr>
-          <w:rFonts w:ascii="Times New Roman" w:hAnsi="Times New Roman" w:cs="Times New Roman"/>
-        </w:rPr>
-      </w:pPr>
-      <w:r>
-        <w:rPr>
-          <w:rFonts w:ascii="Times New Roman" w:hAnsi="Times New Roman" w:cs="Times New Roman"/>
-        </w:rPr>
-        <w:t>Fetch (id)</w:t>
-      </w:r>
-    </w:p>
-    <w:p>
-      <w:pPr>
-        <w:pStyle w:val="ListParagraph"/>
-        <w:numPr>
-          <w:ilvl w:val="0"/>
-          <w:numId w:val="4"/>
-        </w:numPr>
-        <w:rPr>
-          <w:rFonts w:ascii="Times New Roman" w:hAnsi="Times New Roman" w:cs="Times New Roman"/>
-        </w:rPr>
-      </w:pPr>
-      <w:r>
-        <w:rPr>
-          <w:rFonts w:ascii="Times New Roman" w:hAnsi="Times New Roman" w:cs="Times New Roman"/>
-        </w:rPr>
-        <w:t>Delete</w:t>
-      </w:r>
-    </w:p>
-    <w:p>
-      <w:pPr>
-        <w:pStyle w:val="ListParagraph"/>
-        <w:numPr>
-          <w:ilvl w:val="0"/>
-          <w:numId w:val="1"/>
-        </w:numPr>
-        <w:rPr>
-          <w:rFonts w:ascii="Times New Roman" w:hAnsi="Times New Roman" w:cs="Times New Roman"/>
-          <w:b/>
-        </w:rPr>
-      </w:pPr>
-      <w:r>
-        <w:rPr>
-          <w:rFonts w:ascii="Times New Roman" w:hAnsi="Times New Roman" w:cs="Times New Roman"/>
-          <w:b/>
-        </w:rPr>
-        <w:t>Voting</w:t>
-      </w:r>
-    </w:p>
-    <w:p>
-      <w:pPr>
-        <w:pStyle w:val="ListParagraph"/>
-        <w:numPr>
-          <w:ilvl w:val="0"/>
-          <w:numId w:val="4"/>
-        </w:numPr>
-        <w:rPr>
-          <w:rFonts w:ascii="Times New Roman" w:hAnsi="Times New Roman" w:cs="Times New Roman"/>
-        </w:rPr>
-      </w:pPr>
-      <w:r>
-        <w:rPr>
-          <w:rFonts w:ascii="Times New Roman" w:hAnsi="Times New Roman" w:cs="Times New Roman"/>
-        </w:rPr>
-        <w:t>Create</w:t>
-      </w:r>
-    </w:p>
-    <w:p>
-      <w:pPr>
-        <w:pStyle w:val="ListParagraph"/>
-        <w:numPr>
-          <w:ilvl w:val="0"/>
-          <w:numId w:val="4"/>
-        </w:numPr>
-        <w:rPr>
-          <w:rFonts w:ascii="Times New Roman" w:hAnsi="Times New Roman" w:cs="Times New Roman"/>
-        </w:rPr>
-      </w:pPr>
-      <w:r>
-        <w:rPr>
-          <w:rFonts w:ascii="Times New Roman" w:hAnsi="Times New Roman" w:cs="Times New Roman"/>
-        </w:rPr>
-        <w:t>Rec</w:t>
-      </w:r>
-      <w:r>
-        <w:rPr>
-          <w:rFonts w:ascii="Times New Roman" w:hAnsi="Times New Roman" w:cs="Times New Roman"/>
-        </w:rPr>
-        <w:t>reate</w:t>
-      </w:r>
-    </w:p>
-    <w:p>
-      <w:pPr>
-        <w:pStyle w:val="ListParagraph"/>
-        <w:numPr>
-          <w:ilvl w:val="0"/>
-          <w:numId w:val="4"/>
-        </w:numPr>
-        <w:rPr>
-          <w:rFonts w:ascii="Times New Roman" w:hAnsi="Times New Roman" w:cs="Times New Roman"/>
-        </w:rPr>
-      </w:pPr>
-      <w:r>
-        <w:rPr>
-          <w:rFonts w:ascii="Times New Roman" w:hAnsi="Times New Roman" w:cs="Times New Roman"/>
-        </w:rPr>
-        <w:t>Update</w:t>
-      </w:r>
-    </w:p>
-    <w:p>
-      <w:pPr>
-        <w:pStyle w:val="ListParagraph"/>
-        <w:numPr>
-          <w:ilvl w:val="0"/>
-          <w:numId w:val="4"/>
-        </w:numPr>
-        <w:rPr>
-          <w:rFonts w:ascii="Times New Roman" w:hAnsi="Times New Roman" w:cs="Times New Roman"/>
-        </w:rPr>
-      </w:pPr>
+      <w:bookmarkStart w:id="0" w:name="_GoBack"/>
+      <w:bookmarkEnd w:id="0"/>
       <w:r>
         <w:rPr>
           <w:rFonts w:ascii="Times New Roman" w:hAnsi="Times New Roman" w:cs="Times New Roman"/>
@@ -547,8 +537,6 @@
         </w:rPr>
         <w:t>list</w:t>
       </w:r>
-      <w:bookmarkStart w:id="0" w:name="_GoBack"/>
-      <w:bookmarkEnd w:id="0"/>
     </w:p>
     <w:p>
       <w:pPr>

</xml_diff>